<commit_message>
Thêm file báo cáo
</commit_message>
<xml_diff>
--- a/Documents/SRS-N04-PTTKPM.docx
+++ b/Documents/SRS-N04-PTTKPM.docx
@@ -565,6 +565,424 @@
       <w:proofErr w:type="spellEnd"/>
       <w:r>
         <w:t>.</w:t>
+      </w:r>
+    </w:p>
+    <w:p>
+      <w:pPr>
+        <w:pStyle w:val="Heading2"/>
+        <w:numPr>
+          <w:ilvl w:val="0"/>
+          <w:numId w:val="1"/>
+        </w:numPr>
+      </w:pPr>
+      <w:proofErr w:type="spellStart"/>
+      <w:r>
+        <w:t>Đối</w:t>
+      </w:r>
+      <w:proofErr w:type="spellEnd"/>
+      <w:r>
+        <w:t xml:space="preserve"> </w:t>
+      </w:r>
+      <w:proofErr w:type="spellStart"/>
+      <w:r>
+        <w:t>tượng</w:t>
+      </w:r>
+      <w:proofErr w:type="spellEnd"/>
+      <w:r>
+        <w:t xml:space="preserve"> </w:t>
+      </w:r>
+      <w:proofErr w:type="spellStart"/>
+      <w:r>
+        <w:t>sử</w:t>
+      </w:r>
+      <w:proofErr w:type="spellEnd"/>
+      <w:r>
+        <w:t xml:space="preserve"> </w:t>
+      </w:r>
+      <w:proofErr w:type="spellStart"/>
+      <w:r>
+        <w:t>dụng</w:t>
+      </w:r>
+      <w:proofErr w:type="spellEnd"/>
+    </w:p>
+    <w:p>
+      <w:pPr>
+        <w:pStyle w:val="ListParagraph"/>
+        <w:numPr>
+          <w:ilvl w:val="0"/>
+          <w:numId w:val="15"/>
+        </w:numPr>
+      </w:pPr>
+      <w:proofErr w:type="spellStart"/>
+      <w:r>
+        <w:t>Học</w:t>
+      </w:r>
+      <w:proofErr w:type="spellEnd"/>
+      <w:r>
+        <w:t xml:space="preserve"> </w:t>
+      </w:r>
+      <w:proofErr w:type="spellStart"/>
+      <w:proofErr w:type="gramStart"/>
+      <w:r>
+        <w:t>sinh</w:t>
+      </w:r>
+      <w:proofErr w:type="spellEnd"/>
+      <w:r>
+        <w:t xml:space="preserve"> :</w:t>
+      </w:r>
+      <w:proofErr w:type="gramEnd"/>
+      <w:r>
+        <w:t xml:space="preserve"> </w:t>
+      </w:r>
+      <w:proofErr w:type="spellStart"/>
+      <w:r>
+        <w:t>Học</w:t>
+      </w:r>
+      <w:proofErr w:type="spellEnd"/>
+      <w:r>
+        <w:t xml:space="preserve"> </w:t>
+      </w:r>
+      <w:proofErr w:type="spellStart"/>
+      <w:r>
+        <w:t>sinh</w:t>
+      </w:r>
+      <w:proofErr w:type="spellEnd"/>
+      <w:r>
+        <w:t xml:space="preserve"> </w:t>
+      </w:r>
+      <w:proofErr w:type="spellStart"/>
+      <w:r>
+        <w:t>cuối</w:t>
+      </w:r>
+      <w:proofErr w:type="spellEnd"/>
+      <w:r>
+        <w:t xml:space="preserve"> </w:t>
+      </w:r>
+      <w:proofErr w:type="spellStart"/>
+      <w:r>
+        <w:t>cấp</w:t>
+      </w:r>
+      <w:proofErr w:type="spellEnd"/>
+      <w:r>
+        <w:t xml:space="preserve"> </w:t>
+      </w:r>
+      <w:proofErr w:type="spellStart"/>
+      <w:r>
+        <w:t>có</w:t>
+      </w:r>
+      <w:proofErr w:type="spellEnd"/>
+      <w:r>
+        <w:t xml:space="preserve"> </w:t>
+      </w:r>
+      <w:proofErr w:type="spellStart"/>
+      <w:r>
+        <w:t>nhu</w:t>
+      </w:r>
+      <w:proofErr w:type="spellEnd"/>
+      <w:r>
+        <w:t xml:space="preserve"> </w:t>
+      </w:r>
+      <w:proofErr w:type="spellStart"/>
+      <w:r>
+        <w:t>cầu</w:t>
+      </w:r>
+      <w:proofErr w:type="spellEnd"/>
+      <w:r>
+        <w:t xml:space="preserve"> </w:t>
+      </w:r>
+      <w:proofErr w:type="spellStart"/>
+      <w:r>
+        <w:t>luyện</w:t>
+      </w:r>
+      <w:proofErr w:type="spellEnd"/>
+      <w:r>
+        <w:t xml:space="preserve"> </w:t>
+      </w:r>
+      <w:proofErr w:type="spellStart"/>
+      <w:r>
+        <w:t>thi</w:t>
+      </w:r>
+      <w:proofErr w:type="spellEnd"/>
+      <w:r>
+        <w:t xml:space="preserve">, </w:t>
+      </w:r>
+      <w:proofErr w:type="spellStart"/>
+      <w:r>
+        <w:t>theo</w:t>
+      </w:r>
+      <w:proofErr w:type="spellEnd"/>
+      <w:r>
+        <w:t xml:space="preserve"> </w:t>
+      </w:r>
+      <w:proofErr w:type="spellStart"/>
+      <w:r>
+        <w:t>dõi</w:t>
+      </w:r>
+      <w:proofErr w:type="spellEnd"/>
+      <w:r>
+        <w:t xml:space="preserve"> </w:t>
+      </w:r>
+      <w:proofErr w:type="spellStart"/>
+      <w:r>
+        <w:t>tiến</w:t>
+      </w:r>
+      <w:proofErr w:type="spellEnd"/>
+      <w:r>
+        <w:t xml:space="preserve"> </w:t>
+      </w:r>
+      <w:proofErr w:type="spellStart"/>
+      <w:r>
+        <w:t>độ</w:t>
+      </w:r>
+      <w:proofErr w:type="spellEnd"/>
+      <w:r>
+        <w:t xml:space="preserve"> </w:t>
+      </w:r>
+      <w:proofErr w:type="spellStart"/>
+      <w:r>
+        <w:t>học</w:t>
+      </w:r>
+      <w:proofErr w:type="spellEnd"/>
+      <w:r>
+        <w:t xml:space="preserve"> </w:t>
+      </w:r>
+      <w:proofErr w:type="spellStart"/>
+      <w:r>
+        <w:t>tập</w:t>
+      </w:r>
+      <w:proofErr w:type="spellEnd"/>
+      <w:r>
+        <w:t xml:space="preserve"> </w:t>
+      </w:r>
+      <w:proofErr w:type="spellStart"/>
+      <w:r>
+        <w:t>và</w:t>
+      </w:r>
+      <w:proofErr w:type="spellEnd"/>
+      <w:r>
+        <w:t xml:space="preserve"> </w:t>
+      </w:r>
+      <w:proofErr w:type="spellStart"/>
+      <w:r>
+        <w:t>kết</w:t>
+      </w:r>
+      <w:proofErr w:type="spellEnd"/>
+      <w:r>
+        <w:t xml:space="preserve"> </w:t>
+      </w:r>
+      <w:proofErr w:type="spellStart"/>
+      <w:r>
+        <w:t>nối</w:t>
+      </w:r>
+      <w:proofErr w:type="spellEnd"/>
+      <w:r>
+        <w:t xml:space="preserve"> </w:t>
+      </w:r>
+      <w:proofErr w:type="spellStart"/>
+      <w:r>
+        <w:t>tham</w:t>
+      </w:r>
+      <w:proofErr w:type="spellEnd"/>
+      <w:r>
+        <w:t xml:space="preserve"> </w:t>
+      </w:r>
+      <w:proofErr w:type="spellStart"/>
+      <w:r>
+        <w:t>gia</w:t>
+      </w:r>
+      <w:proofErr w:type="spellEnd"/>
+      <w:r>
+        <w:t xml:space="preserve"> </w:t>
+      </w:r>
+      <w:proofErr w:type="spellStart"/>
+      <w:r>
+        <w:t>học</w:t>
+      </w:r>
+      <w:proofErr w:type="spellEnd"/>
+    </w:p>
+    <w:p>
+      <w:pPr>
+        <w:pStyle w:val="ListParagraph"/>
+        <w:numPr>
+          <w:ilvl w:val="0"/>
+          <w:numId w:val="15"/>
+        </w:numPr>
+      </w:pPr>
+      <w:proofErr w:type="spellStart"/>
+      <w:r>
+        <w:t>Giáo</w:t>
+      </w:r>
+      <w:proofErr w:type="spellEnd"/>
+      <w:r>
+        <w:t xml:space="preserve"> </w:t>
+      </w:r>
+      <w:proofErr w:type="spellStart"/>
+      <w:proofErr w:type="gramStart"/>
+      <w:r>
+        <w:t>viên</w:t>
+      </w:r>
+      <w:proofErr w:type="spellEnd"/>
+      <w:r>
+        <w:t xml:space="preserve"> :</w:t>
+      </w:r>
+      <w:proofErr w:type="gramEnd"/>
+      <w:r>
+        <w:t xml:space="preserve"> </w:t>
+      </w:r>
+      <w:proofErr w:type="spellStart"/>
+      <w:r>
+        <w:t>Giáo</w:t>
+      </w:r>
+      <w:proofErr w:type="spellEnd"/>
+      <w:r>
+        <w:t xml:space="preserve"> </w:t>
+      </w:r>
+      <w:proofErr w:type="spellStart"/>
+      <w:r>
+        <w:t>viên</w:t>
+      </w:r>
+      <w:proofErr w:type="spellEnd"/>
+      <w:r>
+        <w:t xml:space="preserve"> chia </w:t>
+      </w:r>
+      <w:proofErr w:type="spellStart"/>
+      <w:r>
+        <w:t>sẻ</w:t>
+      </w:r>
+      <w:proofErr w:type="spellEnd"/>
+      <w:r>
+        <w:t xml:space="preserve"> </w:t>
+      </w:r>
+      <w:proofErr w:type="spellStart"/>
+      <w:r>
+        <w:t>bài</w:t>
+      </w:r>
+      <w:proofErr w:type="spellEnd"/>
+      <w:r>
+        <w:t xml:space="preserve"> </w:t>
+      </w:r>
+      <w:proofErr w:type="spellStart"/>
+      <w:r>
+        <w:t>giảng</w:t>
+      </w:r>
+      <w:proofErr w:type="spellEnd"/>
+      <w:r>
+        <w:t xml:space="preserve">, </w:t>
+      </w:r>
+      <w:proofErr w:type="spellStart"/>
+      <w:r>
+        <w:t>đề</w:t>
+      </w:r>
+      <w:proofErr w:type="spellEnd"/>
+      <w:r>
+        <w:t xml:space="preserve"> </w:t>
+      </w:r>
+      <w:proofErr w:type="spellStart"/>
+      <w:r>
+        <w:t>thi</w:t>
+      </w:r>
+      <w:proofErr w:type="spellEnd"/>
+    </w:p>
+    <w:p>
+      <w:pPr>
+        <w:pStyle w:val="ListParagraph"/>
+        <w:numPr>
+          <w:ilvl w:val="0"/>
+          <w:numId w:val="15"/>
+        </w:numPr>
+      </w:pPr>
+      <w:proofErr w:type="spellStart"/>
+      <w:r>
+        <w:t>Quản</w:t>
+      </w:r>
+      <w:proofErr w:type="spellEnd"/>
+      <w:r>
+        <w:t xml:space="preserve"> </w:t>
+      </w:r>
+      <w:proofErr w:type="spellStart"/>
+      <w:r>
+        <w:t>trị</w:t>
+      </w:r>
+      <w:proofErr w:type="spellEnd"/>
+      <w:r>
+        <w:t xml:space="preserve"> </w:t>
+      </w:r>
+      <w:proofErr w:type="spellStart"/>
+      <w:proofErr w:type="gramStart"/>
+      <w:r>
+        <w:t>viên</w:t>
+      </w:r>
+      <w:proofErr w:type="spellEnd"/>
+      <w:r>
+        <w:t xml:space="preserve"> :</w:t>
+      </w:r>
+      <w:proofErr w:type="gramEnd"/>
+      <w:r>
+        <w:t xml:space="preserve"> </w:t>
+      </w:r>
+      <w:proofErr w:type="spellStart"/>
+      <w:r>
+        <w:t>Người</w:t>
+      </w:r>
+      <w:proofErr w:type="spellEnd"/>
+      <w:r>
+        <w:t xml:space="preserve"> </w:t>
+      </w:r>
+      <w:proofErr w:type="spellStart"/>
+      <w:r>
+        <w:t>quản</w:t>
+      </w:r>
+      <w:proofErr w:type="spellEnd"/>
+      <w:r>
+        <w:t xml:space="preserve"> </w:t>
+      </w:r>
+      <w:proofErr w:type="spellStart"/>
+      <w:r>
+        <w:t>trị</w:t>
+      </w:r>
+      <w:proofErr w:type="spellEnd"/>
+      <w:r>
+        <w:t xml:space="preserve"> </w:t>
+      </w:r>
+      <w:proofErr w:type="spellStart"/>
+      <w:r>
+        <w:t>hệ</w:t>
+      </w:r>
+      <w:proofErr w:type="spellEnd"/>
+      <w:r>
+        <w:t xml:space="preserve"> </w:t>
+      </w:r>
+      <w:proofErr w:type="spellStart"/>
+      <w:r>
+        <w:t>thống</w:t>
+      </w:r>
+      <w:proofErr w:type="spellEnd"/>
+      <w:r>
+        <w:t xml:space="preserve">, </w:t>
+      </w:r>
+      <w:proofErr w:type="spellStart"/>
+      <w:r>
+        <w:t>kiểm</w:t>
+      </w:r>
+      <w:proofErr w:type="spellEnd"/>
+      <w:r>
+        <w:t xml:space="preserve"> </w:t>
+      </w:r>
+      <w:proofErr w:type="spellStart"/>
+      <w:r>
+        <w:t>duyệt</w:t>
+      </w:r>
+      <w:proofErr w:type="spellEnd"/>
+      <w:r>
+        <w:t xml:space="preserve"> </w:t>
+      </w:r>
+      <w:proofErr w:type="spellStart"/>
+      <w:r>
+        <w:t>nội</w:t>
+      </w:r>
+      <w:proofErr w:type="spellEnd"/>
+      <w:r>
+        <w:t xml:space="preserve"> dung,…</w:t>
       </w:r>
     </w:p>
     <w:p>
@@ -629,7 +1047,7 @@
                     <pic:cNvPicPr/>
                   </pic:nvPicPr>
                   <pic:blipFill>
-                    <a:blip r:embed="rId5"/>
+                    <a:blip r:embed="rId6"/>
                     <a:stretch>
                       <a:fillRect/>
                     </a:stretch>
@@ -734,7 +1152,7 @@
                     <pic:cNvPicPr/>
                   </pic:nvPicPr>
                   <pic:blipFill>
-                    <a:blip r:embed="rId6"/>
+                    <a:blip r:embed="rId7"/>
                     <a:stretch>
                       <a:fillRect/>
                     </a:stretch>
@@ -2006,7 +2424,7 @@
                     <pic:cNvPicPr/>
                   </pic:nvPicPr>
                   <pic:blipFill>
-                    <a:blip r:embed="rId7"/>
+                    <a:blip r:embed="rId8"/>
                     <a:stretch>
                       <a:fillRect/>
                     </a:stretch>
@@ -3096,7 +3514,7 @@
                     <pic:cNvPicPr/>
                   </pic:nvPicPr>
                   <pic:blipFill>
-                    <a:blip r:embed="rId8"/>
+                    <a:blip r:embed="rId9"/>
                     <a:stretch>
                       <a:fillRect/>
                     </a:stretch>
@@ -4301,7 +4719,7 @@
                     <pic:cNvPicPr/>
                   </pic:nvPicPr>
                   <pic:blipFill>
-                    <a:blip r:embed="rId9"/>
+                    <a:blip r:embed="rId10"/>
                     <a:stretch>
                       <a:fillRect/>
                     </a:stretch>
@@ -5587,7 +6005,7 @@
                     <pic:cNvPicPr/>
                   </pic:nvPicPr>
                   <pic:blipFill>
-                    <a:blip r:embed="rId10"/>
+                    <a:blip r:embed="rId11"/>
                     <a:stretch>
                       <a:fillRect/>
                     </a:stretch>
@@ -6774,7 +7192,7 @@
                     <pic:cNvPicPr/>
                   </pic:nvPicPr>
                   <pic:blipFill>
-                    <a:blip r:embed="rId11"/>
+                    <a:blip r:embed="rId12"/>
                     <a:stretch>
                       <a:fillRect/>
                     </a:stretch>
@@ -7878,7 +8296,7 @@
                     <pic:cNvPicPr/>
                   </pic:nvPicPr>
                   <pic:blipFill>
-                    <a:blip r:embed="rId12"/>
+                    <a:blip r:embed="rId13"/>
                     <a:stretch>
                       <a:fillRect/>
                     </a:stretch>
@@ -9074,7 +9492,7 @@
                     <pic:cNvPicPr/>
                   </pic:nvPicPr>
                   <pic:blipFill>
-                    <a:blip r:embed="rId13"/>
+                    <a:blip r:embed="rId14"/>
                     <a:stretch>
                       <a:fillRect/>
                     </a:stretch>
@@ -10129,7 +10547,7 @@
                     <pic:cNvPicPr/>
                   </pic:nvPicPr>
                   <pic:blipFill>
-                    <a:blip r:embed="rId14"/>
+                    <a:blip r:embed="rId15"/>
                     <a:stretch>
                       <a:fillRect/>
                     </a:stretch>
@@ -11586,7 +12004,7 @@
                     <pic:cNvPicPr/>
                   </pic:nvPicPr>
                   <pic:blipFill>
-                    <a:blip r:embed="rId15"/>
+                    <a:blip r:embed="rId16"/>
                     <a:stretch>
                       <a:fillRect/>
                     </a:stretch>
@@ -11747,7 +12165,7 @@
                     <pic:cNvPicPr/>
                   </pic:nvPicPr>
                   <pic:blipFill>
-                    <a:blip r:embed="rId16"/>
+                    <a:blip r:embed="rId17"/>
                     <a:stretch>
                       <a:fillRect/>
                     </a:stretch>
@@ -11925,7 +12343,7 @@
                     <pic:cNvPicPr/>
                   </pic:nvPicPr>
                   <pic:blipFill>
-                    <a:blip r:embed="rId17"/>
+                    <a:blip r:embed="rId18"/>
                     <a:stretch>
                       <a:fillRect/>
                     </a:stretch>
@@ -11967,6 +12385,7 @@
           <w:i w:val="0"/>
           <w:iCs w:val="0"/>
         </w:rPr>
+        <w:lastRenderedPageBreak/>
         <w:t>Biểu</w:t>
       </w:r>
       <w:proofErr w:type="spellEnd"/>
@@ -12104,7 +12523,7 @@
                     <pic:cNvPicPr/>
                   </pic:nvPicPr>
                   <pic:blipFill>
-                    <a:blip r:embed="rId18" cstate="print">
+                    <a:blip r:embed="rId19" cstate="print">
                       <a:extLst>
                         <a:ext uri="{28A0092B-C50C-407E-A947-70E740481C1C}">
                           <a14:useLocalDpi xmlns:a14="http://schemas.microsoft.com/office/drawing/2010/main" val="0"/>
@@ -12401,7 +12820,7 @@
                     <pic:cNvPicPr/>
                   </pic:nvPicPr>
                   <pic:blipFill>
-                    <a:blip r:embed="rId19"/>
+                    <a:blip r:embed="rId20"/>
                     <a:stretch>
                       <a:fillRect/>
                     </a:stretch>
@@ -12562,7 +12981,7 @@
                     <pic:cNvPicPr/>
                   </pic:nvPicPr>
                   <pic:blipFill>
-                    <a:blip r:embed="rId20"/>
+                    <a:blip r:embed="rId21"/>
                     <a:stretch>
                       <a:fillRect/>
                     </a:stretch>
@@ -12744,7 +13163,7 @@
                     <pic:cNvPicPr/>
                   </pic:nvPicPr>
                   <pic:blipFill>
-                    <a:blip r:embed="rId21"/>
+                    <a:blip r:embed="rId22"/>
                     <a:stretch>
                       <a:fillRect/>
                     </a:stretch>
@@ -12920,7 +13339,7 @@
                     <pic:cNvPicPr/>
                   </pic:nvPicPr>
                   <pic:blipFill>
-                    <a:blip r:embed="rId22"/>
+                    <a:blip r:embed="rId23"/>
                     <a:stretch>
                       <a:fillRect/>
                     </a:stretch>
@@ -12964,7 +13383,7 @@
                     <pic:cNvPicPr/>
                   </pic:nvPicPr>
                   <pic:blipFill>
-                    <a:blip r:embed="rId23"/>
+                    <a:blip r:embed="rId24"/>
                     <a:stretch>
                       <a:fillRect/>
                     </a:stretch>
@@ -13006,7 +13425,7 @@
                     <pic:cNvPicPr/>
                   </pic:nvPicPr>
                   <pic:blipFill>
-                    <a:blip r:embed="rId24"/>
+                    <a:blip r:embed="rId25"/>
                     <a:stretch>
                       <a:fillRect/>
                     </a:stretch>
@@ -13050,7 +13469,7 @@
                     <pic:cNvPicPr/>
                   </pic:nvPicPr>
                   <pic:blipFill>
-                    <a:blip r:embed="rId25"/>
+                    <a:blip r:embed="rId26"/>
                     <a:stretch>
                       <a:fillRect/>
                     </a:stretch>
@@ -13092,7 +13511,7 @@
                     <pic:cNvPicPr/>
                   </pic:nvPicPr>
                   <pic:blipFill>
-                    <a:blip r:embed="rId26"/>
+                    <a:blip r:embed="rId27"/>
                     <a:stretch>
                       <a:fillRect/>
                     </a:stretch>
@@ -14066,7 +14485,7 @@
   <w:abstractNum w:abstractNumId="8" w15:restartNumberingAfterBreak="0">
     <w:nsid w:val="487910AD"/>
     <w:multiLevelType w:val="hybridMultilevel"/>
-    <w:tmpl w:val="EA846B14"/>
+    <w:tmpl w:val="55E816B4"/>
     <w:lvl w:ilvl="0" w:tplc="0409000F">
       <w:start w:val="1"/>
       <w:numFmt w:val="decimal"/>
@@ -14711,6 +15130,119 @@
       </w:pPr>
       <w:rPr>
         <w:rFonts w:hint="default"/>
+      </w:rPr>
+    </w:lvl>
+  </w:abstractNum>
+  <w:abstractNum w:abstractNumId="14" w15:restartNumberingAfterBreak="0">
+    <w:nsid w:val="759E0EAD"/>
+    <w:multiLevelType w:val="hybridMultilevel"/>
+    <w:tmpl w:val="8294021A"/>
+    <w:lvl w:ilvl="0" w:tplc="04090001">
+      <w:start w:val="1"/>
+      <w:numFmt w:val="bullet"/>
+      <w:lvlText w:val=""/>
+      <w:lvlJc w:val="left"/>
+      <w:pPr>
+        <w:ind w:left="1080" w:hanging="360"/>
+      </w:pPr>
+      <w:rPr>
+        <w:rFonts w:ascii="Symbol" w:hAnsi="Symbol" w:hint="default"/>
+      </w:rPr>
+    </w:lvl>
+    <w:lvl w:ilvl="1" w:tplc="04090003" w:tentative="1">
+      <w:start w:val="1"/>
+      <w:numFmt w:val="bullet"/>
+      <w:lvlText w:val="o"/>
+      <w:lvlJc w:val="left"/>
+      <w:pPr>
+        <w:ind w:left="1800" w:hanging="360"/>
+      </w:pPr>
+      <w:rPr>
+        <w:rFonts w:ascii="Courier New" w:hAnsi="Courier New" w:cs="Courier New" w:hint="default"/>
+      </w:rPr>
+    </w:lvl>
+    <w:lvl w:ilvl="2" w:tplc="04090005" w:tentative="1">
+      <w:start w:val="1"/>
+      <w:numFmt w:val="bullet"/>
+      <w:lvlText w:val=""/>
+      <w:lvlJc w:val="left"/>
+      <w:pPr>
+        <w:ind w:left="2520" w:hanging="360"/>
+      </w:pPr>
+      <w:rPr>
+        <w:rFonts w:ascii="Wingdings" w:hAnsi="Wingdings" w:hint="default"/>
+      </w:rPr>
+    </w:lvl>
+    <w:lvl w:ilvl="3" w:tplc="04090001" w:tentative="1">
+      <w:start w:val="1"/>
+      <w:numFmt w:val="bullet"/>
+      <w:lvlText w:val=""/>
+      <w:lvlJc w:val="left"/>
+      <w:pPr>
+        <w:ind w:left="3240" w:hanging="360"/>
+      </w:pPr>
+      <w:rPr>
+        <w:rFonts w:ascii="Symbol" w:hAnsi="Symbol" w:hint="default"/>
+      </w:rPr>
+    </w:lvl>
+    <w:lvl w:ilvl="4" w:tplc="04090003" w:tentative="1">
+      <w:start w:val="1"/>
+      <w:numFmt w:val="bullet"/>
+      <w:lvlText w:val="o"/>
+      <w:lvlJc w:val="left"/>
+      <w:pPr>
+        <w:ind w:left="3960" w:hanging="360"/>
+      </w:pPr>
+      <w:rPr>
+        <w:rFonts w:ascii="Courier New" w:hAnsi="Courier New" w:cs="Courier New" w:hint="default"/>
+      </w:rPr>
+    </w:lvl>
+    <w:lvl w:ilvl="5" w:tplc="04090005" w:tentative="1">
+      <w:start w:val="1"/>
+      <w:numFmt w:val="bullet"/>
+      <w:lvlText w:val=""/>
+      <w:lvlJc w:val="left"/>
+      <w:pPr>
+        <w:ind w:left="4680" w:hanging="360"/>
+      </w:pPr>
+      <w:rPr>
+        <w:rFonts w:ascii="Wingdings" w:hAnsi="Wingdings" w:hint="default"/>
+      </w:rPr>
+    </w:lvl>
+    <w:lvl w:ilvl="6" w:tplc="04090001" w:tentative="1">
+      <w:start w:val="1"/>
+      <w:numFmt w:val="bullet"/>
+      <w:lvlText w:val=""/>
+      <w:lvlJc w:val="left"/>
+      <w:pPr>
+        <w:ind w:left="5400" w:hanging="360"/>
+      </w:pPr>
+      <w:rPr>
+        <w:rFonts w:ascii="Symbol" w:hAnsi="Symbol" w:hint="default"/>
+      </w:rPr>
+    </w:lvl>
+    <w:lvl w:ilvl="7" w:tplc="04090003" w:tentative="1">
+      <w:start w:val="1"/>
+      <w:numFmt w:val="bullet"/>
+      <w:lvlText w:val="o"/>
+      <w:lvlJc w:val="left"/>
+      <w:pPr>
+        <w:ind w:left="6120" w:hanging="360"/>
+      </w:pPr>
+      <w:rPr>
+        <w:rFonts w:ascii="Courier New" w:hAnsi="Courier New" w:cs="Courier New" w:hint="default"/>
+      </w:rPr>
+    </w:lvl>
+    <w:lvl w:ilvl="8" w:tplc="04090005" w:tentative="1">
+      <w:start w:val="1"/>
+      <w:numFmt w:val="bullet"/>
+      <w:lvlText w:val=""/>
+      <w:lvlJc w:val="left"/>
+      <w:pPr>
+        <w:ind w:left="6840" w:hanging="360"/>
+      </w:pPr>
+      <w:rPr>
+        <w:rFonts w:ascii="Wingdings" w:hAnsi="Wingdings" w:hint="default"/>
       </w:rPr>
     </w:lvl>
   </w:abstractNum>
@@ -14755,6 +15287,9 @@
   </w:num>
   <w:num w:numId="14">
     <w:abstractNumId w:val="5"/>
+  </w:num>
+  <w:num w:numId="15">
+    <w:abstractNumId w:val="14"/>
   </w:num>
 </w:numbering>
 </file>
@@ -15996,4 +16531,16 @@
     </a:ext>
   </a:extLst>
 </a:theme>
+</file>
+
+<file path=customXml/item1.xml><?xml version="1.0" encoding="utf-8"?>
+<b:Sources xmlns:b="http://schemas.openxmlformats.org/officeDocument/2006/bibliography" xmlns="http://schemas.openxmlformats.org/officeDocument/2006/bibliography" SelectedStyle="\APASixthEditionOfficeOnline.xsl" StyleName="APA" Version="6"/>
+</file>
+
+<file path=customXml/itemProps1.xml><?xml version="1.0" encoding="utf-8"?>
+<ds:datastoreItem xmlns:ds="http://schemas.openxmlformats.org/officeDocument/2006/customXml" ds:itemID="{ADF29388-467B-4364-8F89-49084F58B4BC}">
+  <ds:schemaRefs>
+    <ds:schemaRef ds:uri="http://schemas.openxmlformats.org/officeDocument/2006/bibliography"/>
+  </ds:schemaRefs>
+</ds:datastoreItem>
 </file>
</xml_diff>